<commit_message>
Atualização da versão dos arquivos.
</commit_message>
<xml_diff>
--- a/LLMS NA GESTÃO DE EQUIPES- UMA INVESTIGAÇÃO EMPÍRICA SOBRE COMUNICAÇÃO E PREVISIBILIDADE.docx
+++ b/LLMS NA GESTÃO DE EQUIPES- UMA INVESTIGAÇÃO EMPÍRICA SOBRE COMUNICAÇÃO E PREVISIBILIDADE.docx
@@ -709,7 +709,16 @@
       </w:r>
       <w:proofErr w:type="spellEnd"/>
       <w:r>
-        <w:t xml:space="preserve"> — ainda não aplicado — destinado a identificar percepções, práticas e dificuldades relacionadas à comunicação, previsibilidade e uso de </w:t>
+        <w:t xml:space="preserve"> — ainda não aplicado</w:t>
+      </w:r>
+      <w:r>
+        <w:t xml:space="preserve">, </w:t>
+      </w:r>
+      <w:r>
+        <w:t>vide Apêndice A</w:t>
+      </w:r>
+      <w:r>
+        <w:t xml:space="preserve"> — destinado a identificar percepções, práticas e dificuldades relacionadas à comunicação, previsibilidade e uso de </w:t>
       </w:r>
       <w:proofErr w:type="spellStart"/>
       <w:r>
@@ -1110,6 +1119,9 @@
       </w:r>
       <w:r>
         <w:t>.</w:t>
+      </w:r>
+      <w:r>
+        <w:t xml:space="preserve"> </w:t>
       </w:r>
     </w:p>
     <w:p>
@@ -3423,17 +3435,47 @@
     </w:p>
     <w:p>
       <w:pPr>
-        <w:spacing w:before="0"/>
+        <w:pStyle w:val="Sectiontitle"/>
+      </w:pPr>
+      <w:r>
+        <w:t>Apêndice</w:t>
+      </w:r>
+      <w:r>
+        <w:t xml:space="preserve"> A – </w:t>
+      </w:r>
+      <w:proofErr w:type="spellStart"/>
+      <w:r>
+        <w:t>Survey</w:t>
+      </w:r>
+      <w:proofErr w:type="spellEnd"/>
+      <w:r>
+        <w:t xml:space="preserve"> Model</w:t>
+      </w:r>
+    </w:p>
+    <w:p>
+      <w:pPr>
+        <w:pStyle w:val="Sectionfirstparagraph"/>
+      </w:pPr>
+      <w:r>
+        <w:t>D</w:t>
+      </w:r>
+      <w:r>
+        <w:t xml:space="preserve">isponível para consulta em: </w:t>
+      </w:r>
+    </w:p>
+    <w:p>
+      <w:pPr>
         <w:ind w:firstLine="0"/>
-        <w:jc w:val="left"/>
-        <w:rPr>
-          <w:rFonts w:eastAsia="Times New Roman" w:cs="Times New Roman"/>
-          <w:kern w:val="0"/>
-          <w14:ligatures w14:val="none"/>
-        </w:rPr>
-      </w:pPr>
+      </w:pPr>
+      <w:hyperlink r:id="rId5" w:history="1">
+        <w:r>
+          <w:rPr>
+            <w:rStyle w:val="Hyperlink"/>
+          </w:rPr>
+          <w:t>https://github.com/eduardo-andre-de-lima-carneiro/llms-na-gestao-de-equipes/blob/master/complementary-artefacts/survey-model.md</w:t>
+        </w:r>
+      </w:hyperlink>
     </w:p>
-    <w:p/>
     <w:sectPr>
       <w:pgSz w:w="12240" w:h="15840"/>
       <w:pgMar w:top="1440" w:right="1440" w:bottom="1440" w:left="1440" w:header="720" w:footer="720" w:gutter="0"/>

</xml_diff>